<commit_message>
Updated Week 4 Logbook
</commit_message>
<xml_diff>
--- a/LABlogbook.docx
+++ b/LABlogbook.docx
@@ -259,16 +259,6 @@
           <w:u w:val="single"/>
         </w:rPr>
       </w:pPr>
-    </w:p>
-    <w:p>
-      <w:pPr>
-        <w:jc w:val="both"/>
-        <w:rPr>
-          <w:sz w:val="44"/>
-          <w:szCs w:val="44"/>
-          <w:u w:val="single"/>
-        </w:rPr>
-      </w:pPr>
       <w:r>
         <w:rPr>
           <w:noProof/>
@@ -277,7 +267,66 @@
           <w:u w:val="single"/>
         </w:rPr>
         <w:drawing>
-          <wp:inline distT="0" distB="0" distL="0" distR="0" wp14:anchorId="5CC91593" wp14:editId="1B05B2E5">
+          <wp:inline distT="0" distB="0" distL="0" distR="0" wp14:anchorId="6F7CBB81" wp14:editId="7FD22F83">
+            <wp:extent cx="5731510" cy="2618105"/>
+            <wp:effectExtent l="0" t="0" r="2540" b="0"/>
+            <wp:docPr id="1224433135" name="Picture 7"/>
+            <wp:cNvGraphicFramePr>
+              <a:graphicFrameLocks xmlns:a="http://schemas.openxmlformats.org/drawingml/2006/main" noChangeAspect="1"/>
+            </wp:cNvGraphicFramePr>
+            <a:graphic xmlns:a="http://schemas.openxmlformats.org/drawingml/2006/main">
+              <a:graphicData uri="http://schemas.openxmlformats.org/drawingml/2006/picture">
+                <pic:pic xmlns:pic="http://schemas.openxmlformats.org/drawingml/2006/picture">
+                  <pic:nvPicPr>
+                    <pic:cNvPr id="1224433135" name="Picture 1224433135"/>
+                    <pic:cNvPicPr/>
+                  </pic:nvPicPr>
+                  <pic:blipFill>
+                    <a:blip r:embed="rId5" cstate="print">
+                      <a:extLst>
+                        <a:ext uri="{28A0092B-C50C-407E-A947-70E740481C1C}">
+                          <a14:useLocalDpi xmlns:a14="http://schemas.microsoft.com/office/drawing/2010/main" val="0"/>
+                        </a:ext>
+                      </a:extLst>
+                    </a:blip>
+                    <a:stretch>
+                      <a:fillRect/>
+                    </a:stretch>
+                  </pic:blipFill>
+                  <pic:spPr>
+                    <a:xfrm>
+                      <a:off x="0" y="0"/>
+                      <a:ext cx="5731510" cy="2618105"/>
+                    </a:xfrm>
+                    <a:prstGeom prst="rect">
+                      <a:avLst/>
+                    </a:prstGeom>
+                  </pic:spPr>
+                </pic:pic>
+              </a:graphicData>
+            </a:graphic>
+          </wp:inline>
+        </w:drawing>
+      </w:r>
+    </w:p>
+    <w:p>
+      <w:pPr>
+        <w:jc w:val="both"/>
+        <w:rPr>
+          <w:sz w:val="44"/>
+          <w:szCs w:val="44"/>
+          <w:u w:val="single"/>
+        </w:rPr>
+      </w:pPr>
+      <w:r>
+        <w:rPr>
+          <w:noProof/>
+          <w:sz w:val="44"/>
+          <w:szCs w:val="44"/>
+          <w:u w:val="single"/>
+        </w:rPr>
+        <w:drawing>
+          <wp:inline distT="0" distB="0" distL="0" distR="0" wp14:anchorId="5CC91593" wp14:editId="424F85F0">
             <wp:extent cx="5731510" cy="2522855"/>
             <wp:effectExtent l="0" t="0" r="2540" b="0"/>
             <wp:docPr id="1415559056" name="Picture 1"/>
@@ -292,7 +341,7 @@
                     <pic:cNvPicPr/>
                   </pic:nvPicPr>
                   <pic:blipFill>
-                    <a:blip r:embed="rId5" cstate="print">
+                    <a:blip r:embed="rId6" cstate="print">
                       <a:extLst>
                         <a:ext uri="{28A0092B-C50C-407E-A947-70E740481C1C}">
                           <a14:useLocalDpi xmlns:a14="http://schemas.microsoft.com/office/drawing/2010/main" val="0"/>
@@ -336,7 +385,7 @@
           <w:u w:val="single"/>
         </w:rPr>
         <w:drawing>
-          <wp:inline distT="0" distB="0" distL="0" distR="0" wp14:anchorId="3DDDC9B5" wp14:editId="11FC66F0">
+          <wp:inline distT="0" distB="0" distL="0" distR="0" wp14:anchorId="3DDDC9B5" wp14:editId="30B246B6">
             <wp:extent cx="5731510" cy="1337945"/>
             <wp:effectExtent l="0" t="0" r="2540" b="0"/>
             <wp:docPr id="1955722969" name="Picture 2"/>
@@ -351,7 +400,7 @@
                     <pic:cNvPicPr/>
                   </pic:nvPicPr>
                   <pic:blipFill>
-                    <a:blip r:embed="rId6" cstate="print">
+                    <a:blip r:embed="rId7" cstate="print">
                       <a:extLst>
                         <a:ext uri="{28A0092B-C50C-407E-A947-70E740481C1C}">
                           <a14:useLocalDpi xmlns:a14="http://schemas.microsoft.com/office/drawing/2010/main" val="0"/>
@@ -394,6 +443,7 @@
           <w:szCs w:val="44"/>
           <w:u w:val="single"/>
         </w:rPr>
+        <w:lastRenderedPageBreak/>
         <w:drawing>
           <wp:inline distT="0" distB="0" distL="0" distR="0" wp14:anchorId="009B5866" wp14:editId="4A6E9E8D">
             <wp:extent cx="5731510" cy="2543175"/>
@@ -410,7 +460,7 @@
                     <pic:cNvPicPr/>
                   </pic:nvPicPr>
                   <pic:blipFill>
-                    <a:blip r:embed="rId7" cstate="print">
+                    <a:blip r:embed="rId8" cstate="print">
                       <a:extLst>
                         <a:ext uri="{28A0092B-C50C-407E-A947-70E740481C1C}">
                           <a14:useLocalDpi xmlns:a14="http://schemas.microsoft.com/office/drawing/2010/main" val="0"/>
@@ -472,56 +522,105 @@
           <w:szCs w:val="44"/>
           <w:u w:val="single"/>
         </w:rPr>
+        <w:t>Lab 3</w:t>
+      </w:r>
+      <w:r>
+        <w:rPr>
+          <w:sz w:val="44"/>
+          <w:szCs w:val="44"/>
+          <w:u w:val="single"/>
+        </w:rPr>
+        <w:t>(Week 3)</w:t>
+      </w:r>
+    </w:p>
+    <w:p>
+      <w:pPr>
+        <w:jc w:val="both"/>
+        <w:rPr>
+          <w:sz w:val="44"/>
+          <w:szCs w:val="44"/>
+          <w:u w:val="single"/>
+        </w:rPr>
+      </w:pPr>
+    </w:p>
+    <w:p>
+      <w:pPr>
+        <w:jc w:val="both"/>
+        <w:rPr>
+          <w:sz w:val="44"/>
+          <w:szCs w:val="44"/>
+          <w:u w:val="single"/>
+        </w:rPr>
+      </w:pPr>
+      <w:r>
+        <w:rPr>
+          <w:noProof/>
+          <w:sz w:val="44"/>
+          <w:szCs w:val="44"/>
+          <w:u w:val="single"/>
+        </w:rPr>
+        <w:drawing>
+          <wp:inline distT="0" distB="0" distL="0" distR="0" wp14:anchorId="2ABC9B79" wp14:editId="49A09649">
+            <wp:extent cx="5731510" cy="2606675"/>
+            <wp:effectExtent l="0" t="0" r="2540" b="3175"/>
+            <wp:docPr id="1769641278" name="Picture 6"/>
+            <wp:cNvGraphicFramePr>
+              <a:graphicFrameLocks xmlns:a="http://schemas.openxmlformats.org/drawingml/2006/main" noChangeAspect="1"/>
+            </wp:cNvGraphicFramePr>
+            <a:graphic xmlns:a="http://schemas.openxmlformats.org/drawingml/2006/main">
+              <a:graphicData uri="http://schemas.openxmlformats.org/drawingml/2006/picture">
+                <pic:pic xmlns:pic="http://schemas.openxmlformats.org/drawingml/2006/picture">
+                  <pic:nvPicPr>
+                    <pic:cNvPr id="1769641278" name="Picture 1769641278"/>
+                    <pic:cNvPicPr/>
+                  </pic:nvPicPr>
+                  <pic:blipFill>
+                    <a:blip r:embed="rId9" cstate="print">
+                      <a:extLst>
+                        <a:ext uri="{28A0092B-C50C-407E-A947-70E740481C1C}">
+                          <a14:useLocalDpi xmlns:a14="http://schemas.microsoft.com/office/drawing/2010/main" val="0"/>
+                        </a:ext>
+                      </a:extLst>
+                    </a:blip>
+                    <a:stretch>
+                      <a:fillRect/>
+                    </a:stretch>
+                  </pic:blipFill>
+                  <pic:spPr>
+                    <a:xfrm>
+                      <a:off x="0" y="0"/>
+                      <a:ext cx="5731510" cy="2606675"/>
+                    </a:xfrm>
+                    <a:prstGeom prst="rect">
+                      <a:avLst/>
+                    </a:prstGeom>
+                  </pic:spPr>
+                </pic:pic>
+              </a:graphicData>
+            </a:graphic>
+          </wp:inline>
+        </w:drawing>
+      </w:r>
+    </w:p>
+    <w:p>
+      <w:pPr>
+        <w:jc w:val="both"/>
+        <w:rPr>
+          <w:sz w:val="44"/>
+          <w:szCs w:val="44"/>
+          <w:u w:val="single"/>
+        </w:rPr>
+      </w:pPr>
+      <w:r>
+        <w:rPr>
+          <w:noProof/>
+          <w:sz w:val="44"/>
+          <w:szCs w:val="44"/>
+          <w:u w:val="single"/>
+        </w:rPr>
         <w:lastRenderedPageBreak/>
-        <w:t>Lab 3</w:t>
-      </w:r>
-      <w:r>
-        <w:rPr>
-          <w:sz w:val="44"/>
-          <w:szCs w:val="44"/>
-          <w:u w:val="single"/>
-        </w:rPr>
-        <w:t>(Week 3)</w:t>
-      </w:r>
-    </w:p>
-    <w:p>
-      <w:pPr>
-        <w:jc w:val="both"/>
-        <w:rPr>
-          <w:sz w:val="44"/>
-          <w:szCs w:val="44"/>
-          <w:u w:val="single"/>
-        </w:rPr>
-      </w:pPr>
-    </w:p>
-    <w:p>
-      <w:pPr>
-        <w:jc w:val="both"/>
-        <w:rPr>
-          <w:sz w:val="44"/>
-          <w:szCs w:val="44"/>
-          <w:u w:val="single"/>
-        </w:rPr>
-      </w:pPr>
-    </w:p>
-    <w:p>
-      <w:pPr>
-        <w:jc w:val="both"/>
-        <w:rPr>
-          <w:sz w:val="44"/>
-          <w:szCs w:val="44"/>
-          <w:u w:val="single"/>
-        </w:rPr>
-      </w:pPr>
-      <w:r>
-        <w:rPr>
-          <w:noProof/>
-          <w:sz w:val="44"/>
-          <w:szCs w:val="44"/>
-          <w:u w:val="single"/>
-        </w:rPr>
         <w:drawing>
-          <wp:inline distT="0" distB="0" distL="0" distR="0" wp14:anchorId="514D75E2" wp14:editId="4F65DDD7">
+          <wp:inline distT="0" distB="0" distL="0" distR="0" wp14:anchorId="514D75E2" wp14:editId="2684A452">
             <wp:extent cx="5731510" cy="2533650"/>
             <wp:effectExtent l="0" t="0" r="2540" b="0"/>
             <wp:docPr id="1585988100" name="Picture 1"/>
@@ -536,7 +635,7 @@
                     <pic:cNvPicPr/>
                   </pic:nvPicPr>
                   <pic:blipFill>
-                    <a:blip r:embed="rId8" cstate="print">
+                    <a:blip r:embed="rId10" cstate="print">
                       <a:extLst>
                         <a:ext uri="{28A0092B-C50C-407E-A947-70E740481C1C}">
                           <a14:useLocalDpi xmlns:a14="http://schemas.microsoft.com/office/drawing/2010/main" val="0"/>
@@ -582,16 +681,6 @@
           <w:u w:val="single"/>
         </w:rPr>
       </w:pPr>
-    </w:p>
-    <w:p>
-      <w:pPr>
-        <w:jc w:val="both"/>
-        <w:rPr>
-          <w:sz w:val="44"/>
-          <w:szCs w:val="44"/>
-          <w:u w:val="single"/>
-        </w:rPr>
-      </w:pPr>
       <w:r>
         <w:rPr>
           <w:noProof/>
@@ -600,7 +689,7 @@
           <w:u w:val="single"/>
         </w:rPr>
         <w:drawing>
-          <wp:inline distT="0" distB="0" distL="0" distR="0" wp14:anchorId="2E3B63C0" wp14:editId="68B6FF1D">
+          <wp:inline distT="0" distB="0" distL="0" distR="0" wp14:anchorId="04BC03FD" wp14:editId="137FBD0F">
             <wp:extent cx="5731510" cy="1444625"/>
             <wp:effectExtent l="0" t="0" r="2540" b="3175"/>
             <wp:docPr id="806031253" name="Picture 2"/>
@@ -615,7 +704,7 @@
                     <pic:cNvPicPr/>
                   </pic:nvPicPr>
                   <pic:blipFill>
-                    <a:blip r:embed="rId9" cstate="print">
+                    <a:blip r:embed="rId11" cstate="print">
                       <a:extLst>
                         <a:ext uri="{28A0092B-C50C-407E-A947-70E740481C1C}">
                           <a14:useLocalDpi xmlns:a14="http://schemas.microsoft.com/office/drawing/2010/main" val="0"/>
@@ -681,16 +770,6 @@
           <w:u w:val="single"/>
         </w:rPr>
       </w:pPr>
-    </w:p>
-    <w:p>
-      <w:pPr>
-        <w:jc w:val="both"/>
-        <w:rPr>
-          <w:sz w:val="44"/>
-          <w:szCs w:val="44"/>
-          <w:u w:val="single"/>
-        </w:rPr>
-      </w:pPr>
       <w:r>
         <w:rPr>
           <w:sz w:val="44"/>
@@ -698,8 +777,291 @@
           <w:u w:val="single"/>
         </w:rPr>
         <w:lastRenderedPageBreak/>
-        <w:t>Lab 4</w:t>
-      </w:r>
+        <w:t>Lab4</w:t>
+      </w:r>
+      <w:r>
+        <w:rPr>
+          <w:sz w:val="44"/>
+          <w:szCs w:val="44"/>
+          <w:u w:val="single"/>
+        </w:rPr>
+        <w:t>(Week4)</w:t>
+      </w:r>
+      <w:r>
+        <w:rPr>
+          <w:noProof/>
+          <w:sz w:val="44"/>
+          <w:szCs w:val="44"/>
+          <w:u w:val="single"/>
+        </w:rPr>
+        <w:t xml:space="preserve"> </w:t>
+      </w:r>
+      <w:r>
+        <w:rPr>
+          <w:noProof/>
+          <w:sz w:val="44"/>
+          <w:szCs w:val="44"/>
+          <w:u w:val="single"/>
+        </w:rPr>
+        <w:drawing>
+          <wp:inline distT="0" distB="0" distL="0" distR="0" wp14:anchorId="3E5B01D5" wp14:editId="57A5ECF1">
+            <wp:extent cx="5731510" cy="2605405"/>
+            <wp:effectExtent l="0" t="0" r="2540" b="4445"/>
+            <wp:docPr id="656912903" name="Picture 1"/>
+            <wp:cNvGraphicFramePr>
+              <a:graphicFrameLocks xmlns:a="http://schemas.openxmlformats.org/drawingml/2006/main" noChangeAspect="1"/>
+            </wp:cNvGraphicFramePr>
+            <a:graphic xmlns:a="http://schemas.openxmlformats.org/drawingml/2006/main">
+              <a:graphicData uri="http://schemas.openxmlformats.org/drawingml/2006/picture">
+                <pic:pic xmlns:pic="http://schemas.openxmlformats.org/drawingml/2006/picture">
+                  <pic:nvPicPr>
+                    <pic:cNvPr id="656912903" name="Picture 656912903"/>
+                    <pic:cNvPicPr/>
+                  </pic:nvPicPr>
+                  <pic:blipFill>
+                    <a:blip r:embed="rId12" cstate="print">
+                      <a:extLst>
+                        <a:ext uri="{28A0092B-C50C-407E-A947-70E740481C1C}">
+                          <a14:useLocalDpi xmlns:a14="http://schemas.microsoft.com/office/drawing/2010/main" val="0"/>
+                        </a:ext>
+                      </a:extLst>
+                    </a:blip>
+                    <a:stretch>
+                      <a:fillRect/>
+                    </a:stretch>
+                  </pic:blipFill>
+                  <pic:spPr>
+                    <a:xfrm>
+                      <a:off x="0" y="0"/>
+                      <a:ext cx="5731510" cy="2605405"/>
+                    </a:xfrm>
+                    <a:prstGeom prst="rect">
+                      <a:avLst/>
+                    </a:prstGeom>
+                  </pic:spPr>
+                </pic:pic>
+              </a:graphicData>
+            </a:graphic>
+          </wp:inline>
+        </w:drawing>
+      </w:r>
+    </w:p>
+    <w:p>
+      <w:pPr>
+        <w:jc w:val="both"/>
+        <w:rPr>
+          <w:sz w:val="44"/>
+          <w:szCs w:val="44"/>
+          <w:u w:val="single"/>
+        </w:rPr>
+      </w:pPr>
+      <w:r>
+        <w:rPr>
+          <w:noProof/>
+          <w:sz w:val="44"/>
+          <w:szCs w:val="44"/>
+          <w:u w:val="single"/>
+        </w:rPr>
+        <w:drawing>
+          <wp:inline distT="0" distB="0" distL="0" distR="0" wp14:anchorId="72854500" wp14:editId="0CD4B810">
+            <wp:extent cx="5731510" cy="2603500"/>
+            <wp:effectExtent l="0" t="0" r="2540" b="6350"/>
+            <wp:docPr id="1526142573" name="Picture 2"/>
+            <wp:cNvGraphicFramePr>
+              <a:graphicFrameLocks xmlns:a="http://schemas.openxmlformats.org/drawingml/2006/main" noChangeAspect="1"/>
+            </wp:cNvGraphicFramePr>
+            <a:graphic xmlns:a="http://schemas.openxmlformats.org/drawingml/2006/main">
+              <a:graphicData uri="http://schemas.openxmlformats.org/drawingml/2006/picture">
+                <pic:pic xmlns:pic="http://schemas.openxmlformats.org/drawingml/2006/picture">
+                  <pic:nvPicPr>
+                    <pic:cNvPr id="1526142573" name="Picture 1526142573"/>
+                    <pic:cNvPicPr/>
+                  </pic:nvPicPr>
+                  <pic:blipFill>
+                    <a:blip r:embed="rId13" cstate="print">
+                      <a:extLst>
+                        <a:ext uri="{28A0092B-C50C-407E-A947-70E740481C1C}">
+                          <a14:useLocalDpi xmlns:a14="http://schemas.microsoft.com/office/drawing/2010/main" val="0"/>
+                        </a:ext>
+                      </a:extLst>
+                    </a:blip>
+                    <a:stretch>
+                      <a:fillRect/>
+                    </a:stretch>
+                  </pic:blipFill>
+                  <pic:spPr>
+                    <a:xfrm>
+                      <a:off x="0" y="0"/>
+                      <a:ext cx="5731510" cy="2603500"/>
+                    </a:xfrm>
+                    <a:prstGeom prst="rect">
+                      <a:avLst/>
+                    </a:prstGeom>
+                  </pic:spPr>
+                </pic:pic>
+              </a:graphicData>
+            </a:graphic>
+          </wp:inline>
+        </w:drawing>
+      </w:r>
+      <w:r>
+        <w:rPr>
+          <w:noProof/>
+          <w:sz w:val="44"/>
+          <w:szCs w:val="44"/>
+          <w:u w:val="single"/>
+        </w:rPr>
+        <w:drawing>
+          <wp:inline distT="0" distB="0" distL="0" distR="0" wp14:anchorId="16D4703F" wp14:editId="67B10333">
+            <wp:extent cx="5731510" cy="2605405"/>
+            <wp:effectExtent l="0" t="0" r="2540" b="4445"/>
+            <wp:docPr id="1251488714" name="Picture 3"/>
+            <wp:cNvGraphicFramePr>
+              <a:graphicFrameLocks xmlns:a="http://schemas.openxmlformats.org/drawingml/2006/main" noChangeAspect="1"/>
+            </wp:cNvGraphicFramePr>
+            <a:graphic xmlns:a="http://schemas.openxmlformats.org/drawingml/2006/main">
+              <a:graphicData uri="http://schemas.openxmlformats.org/drawingml/2006/picture">
+                <pic:pic xmlns:pic="http://schemas.openxmlformats.org/drawingml/2006/picture">
+                  <pic:nvPicPr>
+                    <pic:cNvPr id="1251488714" name="Picture 1251488714"/>
+                    <pic:cNvPicPr/>
+                  </pic:nvPicPr>
+                  <pic:blipFill>
+                    <a:blip r:embed="rId14" cstate="print">
+                      <a:extLst>
+                        <a:ext uri="{28A0092B-C50C-407E-A947-70E740481C1C}">
+                          <a14:useLocalDpi xmlns:a14="http://schemas.microsoft.com/office/drawing/2010/main" val="0"/>
+                        </a:ext>
+                      </a:extLst>
+                    </a:blip>
+                    <a:stretch>
+                      <a:fillRect/>
+                    </a:stretch>
+                  </pic:blipFill>
+                  <pic:spPr>
+                    <a:xfrm>
+                      <a:off x="0" y="0"/>
+                      <a:ext cx="5731510" cy="2605405"/>
+                    </a:xfrm>
+                    <a:prstGeom prst="rect">
+                      <a:avLst/>
+                    </a:prstGeom>
+                  </pic:spPr>
+                </pic:pic>
+              </a:graphicData>
+            </a:graphic>
+          </wp:inline>
+        </w:drawing>
+      </w:r>
+      <w:r>
+        <w:rPr>
+          <w:noProof/>
+          <w:sz w:val="44"/>
+          <w:szCs w:val="44"/>
+          <w:u w:val="single"/>
+        </w:rPr>
+        <w:lastRenderedPageBreak/>
+        <w:drawing>
+          <wp:inline distT="0" distB="0" distL="0" distR="0" wp14:anchorId="4DD65A76" wp14:editId="50625704">
+            <wp:extent cx="5731510" cy="2614295"/>
+            <wp:effectExtent l="0" t="0" r="2540" b="0"/>
+            <wp:docPr id="1695495666" name="Picture 4"/>
+            <wp:cNvGraphicFramePr>
+              <a:graphicFrameLocks xmlns:a="http://schemas.openxmlformats.org/drawingml/2006/main" noChangeAspect="1"/>
+            </wp:cNvGraphicFramePr>
+            <a:graphic xmlns:a="http://schemas.openxmlformats.org/drawingml/2006/main">
+              <a:graphicData uri="http://schemas.openxmlformats.org/drawingml/2006/picture">
+                <pic:pic xmlns:pic="http://schemas.openxmlformats.org/drawingml/2006/picture">
+                  <pic:nvPicPr>
+                    <pic:cNvPr id="1695495666" name="Picture 1695495666"/>
+                    <pic:cNvPicPr/>
+                  </pic:nvPicPr>
+                  <pic:blipFill>
+                    <a:blip r:embed="rId15" cstate="print">
+                      <a:extLst>
+                        <a:ext uri="{28A0092B-C50C-407E-A947-70E740481C1C}">
+                          <a14:useLocalDpi xmlns:a14="http://schemas.microsoft.com/office/drawing/2010/main" val="0"/>
+                        </a:ext>
+                      </a:extLst>
+                    </a:blip>
+                    <a:stretch>
+                      <a:fillRect/>
+                    </a:stretch>
+                  </pic:blipFill>
+                  <pic:spPr>
+                    <a:xfrm>
+                      <a:off x="0" y="0"/>
+                      <a:ext cx="5731510" cy="2614295"/>
+                    </a:xfrm>
+                    <a:prstGeom prst="rect">
+                      <a:avLst/>
+                    </a:prstGeom>
+                  </pic:spPr>
+                </pic:pic>
+              </a:graphicData>
+            </a:graphic>
+          </wp:inline>
+        </w:drawing>
+      </w:r>
+      <w:r>
+        <w:rPr>
+          <w:noProof/>
+          <w:sz w:val="44"/>
+          <w:szCs w:val="44"/>
+          <w:u w:val="single"/>
+        </w:rPr>
+        <w:drawing>
+          <wp:inline distT="0" distB="0" distL="0" distR="0" wp14:anchorId="78441633" wp14:editId="74DFFFB9">
+            <wp:extent cx="5731510" cy="2583815"/>
+            <wp:effectExtent l="0" t="0" r="2540" b="6985"/>
+            <wp:docPr id="20900641" name="Picture 5"/>
+            <wp:cNvGraphicFramePr>
+              <a:graphicFrameLocks xmlns:a="http://schemas.openxmlformats.org/drawingml/2006/main" noChangeAspect="1"/>
+            </wp:cNvGraphicFramePr>
+            <a:graphic xmlns:a="http://schemas.openxmlformats.org/drawingml/2006/main">
+              <a:graphicData uri="http://schemas.openxmlformats.org/drawingml/2006/picture">
+                <pic:pic xmlns:pic="http://schemas.openxmlformats.org/drawingml/2006/picture">
+                  <pic:nvPicPr>
+                    <pic:cNvPr id="20900641" name="Picture 20900641"/>
+                    <pic:cNvPicPr/>
+                  </pic:nvPicPr>
+                  <pic:blipFill>
+                    <a:blip r:embed="rId16" cstate="print">
+                      <a:extLst>
+                        <a:ext uri="{28A0092B-C50C-407E-A947-70E740481C1C}">
+                          <a14:useLocalDpi xmlns:a14="http://schemas.microsoft.com/office/drawing/2010/main" val="0"/>
+                        </a:ext>
+                      </a:extLst>
+                    </a:blip>
+                    <a:stretch>
+                      <a:fillRect/>
+                    </a:stretch>
+                  </pic:blipFill>
+                  <pic:spPr>
+                    <a:xfrm>
+                      <a:off x="0" y="0"/>
+                      <a:ext cx="5731510" cy="2583815"/>
+                    </a:xfrm>
+                    <a:prstGeom prst="rect">
+                      <a:avLst/>
+                    </a:prstGeom>
+                  </pic:spPr>
+                </pic:pic>
+              </a:graphicData>
+            </a:graphic>
+          </wp:inline>
+        </w:drawing>
+      </w:r>
+    </w:p>
+    <w:p>
+      <w:pPr>
+        <w:jc w:val="both"/>
+        <w:rPr>
+          <w:sz w:val="44"/>
+          <w:szCs w:val="44"/>
+          <w:u w:val="single"/>
+        </w:rPr>
+      </w:pPr>
     </w:p>
     <w:p>
       <w:pPr>

</xml_diff>

<commit_message>
Uploaded Week 5 Logbook
</commit_message>
<xml_diff>
--- a/LABlogbook.docx
+++ b/LABlogbook.docx
@@ -267,7 +267,7 @@
           <w:u w:val="single"/>
         </w:rPr>
         <w:drawing>
-          <wp:inline distT="0" distB="0" distL="0" distR="0" wp14:anchorId="6F7CBB81" wp14:editId="7FD22F83">
+          <wp:inline distT="0" distB="0" distL="0" distR="0" wp14:anchorId="6F7CBB81" wp14:editId="1E60A9E3">
             <wp:extent cx="5731510" cy="2618105"/>
             <wp:effectExtent l="0" t="0" r="2540" b="0"/>
             <wp:docPr id="1224433135" name="Picture 7"/>
@@ -326,7 +326,7 @@
           <w:u w:val="single"/>
         </w:rPr>
         <w:drawing>
-          <wp:inline distT="0" distB="0" distL="0" distR="0" wp14:anchorId="5CC91593" wp14:editId="424F85F0">
+          <wp:inline distT="0" distB="0" distL="0" distR="0" wp14:anchorId="5CC91593" wp14:editId="5B13B702">
             <wp:extent cx="5731510" cy="2522855"/>
             <wp:effectExtent l="0" t="0" r="2540" b="0"/>
             <wp:docPr id="1415559056" name="Picture 1"/>
@@ -385,7 +385,7 @@
           <w:u w:val="single"/>
         </w:rPr>
         <w:drawing>
-          <wp:inline distT="0" distB="0" distL="0" distR="0" wp14:anchorId="3DDDC9B5" wp14:editId="30B246B6">
+          <wp:inline distT="0" distB="0" distL="0" distR="0" wp14:anchorId="3DDDC9B5" wp14:editId="50EACEFE">
             <wp:extent cx="5731510" cy="1337945"/>
             <wp:effectExtent l="0" t="0" r="2540" b="0"/>
             <wp:docPr id="1955722969" name="Picture 2"/>
@@ -560,7 +560,7 @@
           <w:u w:val="single"/>
         </w:rPr>
         <w:drawing>
-          <wp:inline distT="0" distB="0" distL="0" distR="0" wp14:anchorId="2ABC9B79" wp14:editId="49A09649">
+          <wp:inline distT="0" distB="0" distL="0" distR="0" wp14:anchorId="2ABC9B79" wp14:editId="0EC905A9">
             <wp:extent cx="5731510" cy="2606675"/>
             <wp:effectExtent l="0" t="0" r="2540" b="3175"/>
             <wp:docPr id="1769641278" name="Picture 6"/>
@@ -620,7 +620,7 @@
         </w:rPr>
         <w:lastRenderedPageBreak/>
         <w:drawing>
-          <wp:inline distT="0" distB="0" distL="0" distR="0" wp14:anchorId="514D75E2" wp14:editId="2684A452">
+          <wp:inline distT="0" distB="0" distL="0" distR="0" wp14:anchorId="514D75E2" wp14:editId="2C8BEB27">
             <wp:extent cx="5731510" cy="2533650"/>
             <wp:effectExtent l="0" t="0" r="2540" b="0"/>
             <wp:docPr id="1585988100" name="Picture 1"/>
@@ -689,7 +689,7 @@
           <w:u w:val="single"/>
         </w:rPr>
         <w:drawing>
-          <wp:inline distT="0" distB="0" distL="0" distR="0" wp14:anchorId="04BC03FD" wp14:editId="137FBD0F">
+          <wp:inline distT="0" distB="0" distL="0" distR="0" wp14:anchorId="04BC03FD" wp14:editId="2BC12A99">
             <wp:extent cx="5731510" cy="1444625"/>
             <wp:effectExtent l="0" t="0" r="2540" b="3175"/>
             <wp:docPr id="806031253" name="Picture 2"/>
@@ -804,7 +804,7 @@
           <w:u w:val="single"/>
         </w:rPr>
         <w:drawing>
-          <wp:inline distT="0" distB="0" distL="0" distR="0" wp14:anchorId="3E5B01D5" wp14:editId="57A5ECF1">
+          <wp:inline distT="0" distB="0" distL="0" distR="0" wp14:anchorId="3E5B01D5" wp14:editId="01762048">
             <wp:extent cx="5731510" cy="2605405"/>
             <wp:effectExtent l="0" t="0" r="2540" b="4445"/>
             <wp:docPr id="656912903" name="Picture 1"/>
@@ -863,7 +863,7 @@
           <w:u w:val="single"/>
         </w:rPr>
         <w:drawing>
-          <wp:inline distT="0" distB="0" distL="0" distR="0" wp14:anchorId="72854500" wp14:editId="0CD4B810">
+          <wp:inline distT="0" distB="0" distL="0" distR="0" wp14:anchorId="72854500" wp14:editId="59328070">
             <wp:extent cx="5731510" cy="2603500"/>
             <wp:effectExtent l="0" t="0" r="2540" b="6350"/>
             <wp:docPr id="1526142573" name="Picture 2"/>
@@ -1011,7 +1011,7 @@
           <w:u w:val="single"/>
         </w:rPr>
         <w:drawing>
-          <wp:inline distT="0" distB="0" distL="0" distR="0" wp14:anchorId="78441633" wp14:editId="74DFFFB9">
+          <wp:inline distT="0" distB="0" distL="0" distR="0" wp14:anchorId="78441633" wp14:editId="5C44DF2C">
             <wp:extent cx="5731510" cy="2583815"/>
             <wp:effectExtent l="0" t="0" r="2540" b="6985"/>
             <wp:docPr id="20900641" name="Picture 5"/>
@@ -1082,40 +1082,575 @@
           <w:u w:val="single"/>
         </w:rPr>
       </w:pPr>
-      <w:r>
-        <w:rPr>
-          <w:sz w:val="44"/>
-          <w:szCs w:val="44"/>
-          <w:u w:val="single"/>
-        </w:rPr>
+    </w:p>
+    <w:p>
+      <w:pPr>
+        <w:jc w:val="both"/>
+        <w:rPr>
+          <w:sz w:val="44"/>
+          <w:szCs w:val="44"/>
+          <w:u w:val="single"/>
+        </w:rPr>
+      </w:pPr>
+    </w:p>
+    <w:p>
+      <w:pPr>
+        <w:jc w:val="both"/>
+        <w:rPr>
+          <w:sz w:val="44"/>
+          <w:szCs w:val="44"/>
+          <w:u w:val="single"/>
+        </w:rPr>
+      </w:pPr>
+    </w:p>
+    <w:p>
+      <w:pPr>
+        <w:jc w:val="both"/>
+        <w:rPr>
+          <w:sz w:val="44"/>
+          <w:szCs w:val="44"/>
+          <w:u w:val="single"/>
+        </w:rPr>
+      </w:pPr>
+    </w:p>
+    <w:p>
+      <w:pPr>
+        <w:jc w:val="both"/>
+        <w:rPr>
+          <w:sz w:val="44"/>
+          <w:szCs w:val="44"/>
+          <w:u w:val="single"/>
+        </w:rPr>
+      </w:pPr>
+    </w:p>
+    <w:p>
+      <w:pPr>
+        <w:jc w:val="both"/>
+        <w:rPr>
+          <w:sz w:val="44"/>
+          <w:szCs w:val="44"/>
+          <w:u w:val="single"/>
+        </w:rPr>
+      </w:pPr>
+      <w:r>
+        <w:rPr>
+          <w:sz w:val="44"/>
+          <w:szCs w:val="44"/>
+          <w:u w:val="single"/>
+        </w:rPr>
+        <w:lastRenderedPageBreak/>
         <w:t>Lab 5</w:t>
       </w:r>
-    </w:p>
-    <w:p>
-      <w:pPr>
-        <w:jc w:val="both"/>
-        <w:rPr>
-          <w:sz w:val="44"/>
-          <w:szCs w:val="44"/>
-          <w:u w:val="single"/>
-        </w:rPr>
-      </w:pPr>
-    </w:p>
-    <w:p>
-      <w:pPr>
-        <w:jc w:val="both"/>
-        <w:rPr>
-          <w:sz w:val="44"/>
-          <w:szCs w:val="44"/>
-          <w:u w:val="single"/>
-        </w:rPr>
-      </w:pPr>
-      <w:r>
-        <w:rPr>
-          <w:sz w:val="44"/>
-          <w:szCs w:val="44"/>
-          <w:u w:val="single"/>
-        </w:rPr>
+      <w:r>
+        <w:rPr>
+          <w:sz w:val="44"/>
+          <w:szCs w:val="44"/>
+          <w:u w:val="single"/>
+        </w:rPr>
+        <w:t>(Week 5)</w:t>
+      </w:r>
+    </w:p>
+    <w:p>
+      <w:pPr>
+        <w:jc w:val="both"/>
+        <w:rPr>
+          <w:sz w:val="44"/>
+          <w:szCs w:val="44"/>
+          <w:u w:val="single"/>
+        </w:rPr>
+      </w:pPr>
+      <w:r>
+        <w:rPr>
+          <w:noProof/>
+          <w:sz w:val="44"/>
+          <w:szCs w:val="44"/>
+          <w:u w:val="single"/>
+        </w:rPr>
+        <w:drawing>
+          <wp:inline distT="0" distB="0" distL="0" distR="0" wp14:anchorId="2DE5AF4D" wp14:editId="492CF1CB">
+            <wp:extent cx="5731510" cy="2565400"/>
+            <wp:effectExtent l="0" t="0" r="2540" b="6350"/>
+            <wp:docPr id="1657721898" name="Picture 1"/>
+            <wp:cNvGraphicFramePr>
+              <a:graphicFrameLocks xmlns:a="http://schemas.openxmlformats.org/drawingml/2006/main" noChangeAspect="1"/>
+            </wp:cNvGraphicFramePr>
+            <a:graphic xmlns:a="http://schemas.openxmlformats.org/drawingml/2006/main">
+              <a:graphicData uri="http://schemas.openxmlformats.org/drawingml/2006/picture">
+                <pic:pic xmlns:pic="http://schemas.openxmlformats.org/drawingml/2006/picture">
+                  <pic:nvPicPr>
+                    <pic:cNvPr id="1657721898" name="Picture 1657721898"/>
+                    <pic:cNvPicPr/>
+                  </pic:nvPicPr>
+                  <pic:blipFill>
+                    <a:blip r:embed="rId17" cstate="print">
+                      <a:extLst>
+                        <a:ext uri="{28A0092B-C50C-407E-A947-70E740481C1C}">
+                          <a14:useLocalDpi xmlns:a14="http://schemas.microsoft.com/office/drawing/2010/main" val="0"/>
+                        </a:ext>
+                      </a:extLst>
+                    </a:blip>
+                    <a:stretch>
+                      <a:fillRect/>
+                    </a:stretch>
+                  </pic:blipFill>
+                  <pic:spPr>
+                    <a:xfrm>
+                      <a:off x="0" y="0"/>
+                      <a:ext cx="5731510" cy="2565400"/>
+                    </a:xfrm>
+                    <a:prstGeom prst="rect">
+                      <a:avLst/>
+                    </a:prstGeom>
+                  </pic:spPr>
+                </pic:pic>
+              </a:graphicData>
+            </a:graphic>
+          </wp:inline>
+        </w:drawing>
+      </w:r>
+      <w:r>
+        <w:rPr>
+          <w:noProof/>
+          <w:sz w:val="44"/>
+          <w:szCs w:val="44"/>
+          <w:u w:val="single"/>
+        </w:rPr>
+        <w:drawing>
+          <wp:inline distT="0" distB="0" distL="0" distR="0" wp14:anchorId="7C095963" wp14:editId="6C105229">
+            <wp:extent cx="5731510" cy="2595245"/>
+            <wp:effectExtent l="0" t="0" r="2540" b="0"/>
+            <wp:docPr id="362951545" name="Picture 2"/>
+            <wp:cNvGraphicFramePr>
+              <a:graphicFrameLocks xmlns:a="http://schemas.openxmlformats.org/drawingml/2006/main" noChangeAspect="1"/>
+            </wp:cNvGraphicFramePr>
+            <a:graphic xmlns:a="http://schemas.openxmlformats.org/drawingml/2006/main">
+              <a:graphicData uri="http://schemas.openxmlformats.org/drawingml/2006/picture">
+                <pic:pic xmlns:pic="http://schemas.openxmlformats.org/drawingml/2006/picture">
+                  <pic:nvPicPr>
+                    <pic:cNvPr id="362951545" name="Picture 362951545"/>
+                    <pic:cNvPicPr/>
+                  </pic:nvPicPr>
+                  <pic:blipFill>
+                    <a:blip r:embed="rId18" cstate="print">
+                      <a:extLst>
+                        <a:ext uri="{28A0092B-C50C-407E-A947-70E740481C1C}">
+                          <a14:useLocalDpi xmlns:a14="http://schemas.microsoft.com/office/drawing/2010/main" val="0"/>
+                        </a:ext>
+                      </a:extLst>
+                    </a:blip>
+                    <a:stretch>
+                      <a:fillRect/>
+                    </a:stretch>
+                  </pic:blipFill>
+                  <pic:spPr>
+                    <a:xfrm>
+                      <a:off x="0" y="0"/>
+                      <a:ext cx="5731510" cy="2595245"/>
+                    </a:xfrm>
+                    <a:prstGeom prst="rect">
+                      <a:avLst/>
+                    </a:prstGeom>
+                  </pic:spPr>
+                </pic:pic>
+              </a:graphicData>
+            </a:graphic>
+          </wp:inline>
+        </w:drawing>
+      </w:r>
+      <w:r>
+        <w:rPr>
+          <w:noProof/>
+          <w:sz w:val="44"/>
+          <w:szCs w:val="44"/>
+          <w:u w:val="single"/>
+        </w:rPr>
+        <w:drawing>
+          <wp:inline distT="0" distB="0" distL="0" distR="0" wp14:anchorId="6BD93377" wp14:editId="1BE645CC">
+            <wp:extent cx="5731510" cy="2600325"/>
+            <wp:effectExtent l="0" t="0" r="2540" b="9525"/>
+            <wp:docPr id="197352614" name="Picture 3"/>
+            <wp:cNvGraphicFramePr>
+              <a:graphicFrameLocks xmlns:a="http://schemas.openxmlformats.org/drawingml/2006/main" noChangeAspect="1"/>
+            </wp:cNvGraphicFramePr>
+            <a:graphic xmlns:a="http://schemas.openxmlformats.org/drawingml/2006/main">
+              <a:graphicData uri="http://schemas.openxmlformats.org/drawingml/2006/picture">
+                <pic:pic xmlns:pic="http://schemas.openxmlformats.org/drawingml/2006/picture">
+                  <pic:nvPicPr>
+                    <pic:cNvPr id="197352614" name="Picture 197352614"/>
+                    <pic:cNvPicPr/>
+                  </pic:nvPicPr>
+                  <pic:blipFill>
+                    <a:blip r:embed="rId19" cstate="print">
+                      <a:extLst>
+                        <a:ext uri="{28A0092B-C50C-407E-A947-70E740481C1C}">
+                          <a14:useLocalDpi xmlns:a14="http://schemas.microsoft.com/office/drawing/2010/main" val="0"/>
+                        </a:ext>
+                      </a:extLst>
+                    </a:blip>
+                    <a:stretch>
+                      <a:fillRect/>
+                    </a:stretch>
+                  </pic:blipFill>
+                  <pic:spPr>
+                    <a:xfrm>
+                      <a:off x="0" y="0"/>
+                      <a:ext cx="5731510" cy="2600325"/>
+                    </a:xfrm>
+                    <a:prstGeom prst="rect">
+                      <a:avLst/>
+                    </a:prstGeom>
+                  </pic:spPr>
+                </pic:pic>
+              </a:graphicData>
+            </a:graphic>
+          </wp:inline>
+        </w:drawing>
+      </w:r>
+      <w:r>
+        <w:rPr>
+          <w:noProof/>
+          <w:sz w:val="44"/>
+          <w:szCs w:val="44"/>
+          <w:u w:val="single"/>
+        </w:rPr>
+        <w:lastRenderedPageBreak/>
+        <w:drawing>
+          <wp:inline distT="0" distB="0" distL="0" distR="0" wp14:anchorId="789D54B2" wp14:editId="5DEB0331">
+            <wp:extent cx="5731510" cy="2615565"/>
+            <wp:effectExtent l="0" t="0" r="2540" b="0"/>
+            <wp:docPr id="982449684" name="Picture 4"/>
+            <wp:cNvGraphicFramePr>
+              <a:graphicFrameLocks xmlns:a="http://schemas.openxmlformats.org/drawingml/2006/main" noChangeAspect="1"/>
+            </wp:cNvGraphicFramePr>
+            <a:graphic xmlns:a="http://schemas.openxmlformats.org/drawingml/2006/main">
+              <a:graphicData uri="http://schemas.openxmlformats.org/drawingml/2006/picture">
+                <pic:pic xmlns:pic="http://schemas.openxmlformats.org/drawingml/2006/picture">
+                  <pic:nvPicPr>
+                    <pic:cNvPr id="982449684" name="Picture 982449684"/>
+                    <pic:cNvPicPr/>
+                  </pic:nvPicPr>
+                  <pic:blipFill>
+                    <a:blip r:embed="rId20" cstate="print">
+                      <a:extLst>
+                        <a:ext uri="{28A0092B-C50C-407E-A947-70E740481C1C}">
+                          <a14:useLocalDpi xmlns:a14="http://schemas.microsoft.com/office/drawing/2010/main" val="0"/>
+                        </a:ext>
+                      </a:extLst>
+                    </a:blip>
+                    <a:stretch>
+                      <a:fillRect/>
+                    </a:stretch>
+                  </pic:blipFill>
+                  <pic:spPr>
+                    <a:xfrm>
+                      <a:off x="0" y="0"/>
+                      <a:ext cx="5731510" cy="2615565"/>
+                    </a:xfrm>
+                    <a:prstGeom prst="rect">
+                      <a:avLst/>
+                    </a:prstGeom>
+                  </pic:spPr>
+                </pic:pic>
+              </a:graphicData>
+            </a:graphic>
+          </wp:inline>
+        </w:drawing>
+      </w:r>
+      <w:r>
+        <w:rPr>
+          <w:noProof/>
+          <w:sz w:val="44"/>
+          <w:szCs w:val="44"/>
+          <w:u w:val="single"/>
+        </w:rPr>
+        <w:drawing>
+          <wp:inline distT="0" distB="0" distL="0" distR="0" wp14:anchorId="271B1516" wp14:editId="0F0C176A">
+            <wp:extent cx="5731510" cy="2592070"/>
+            <wp:effectExtent l="0" t="0" r="2540" b="0"/>
+            <wp:docPr id="1450344551" name="Picture 5"/>
+            <wp:cNvGraphicFramePr>
+              <a:graphicFrameLocks xmlns:a="http://schemas.openxmlformats.org/drawingml/2006/main" noChangeAspect="1"/>
+            </wp:cNvGraphicFramePr>
+            <a:graphic xmlns:a="http://schemas.openxmlformats.org/drawingml/2006/main">
+              <a:graphicData uri="http://schemas.openxmlformats.org/drawingml/2006/picture">
+                <pic:pic xmlns:pic="http://schemas.openxmlformats.org/drawingml/2006/picture">
+                  <pic:nvPicPr>
+                    <pic:cNvPr id="1450344551" name="Picture 1450344551"/>
+                    <pic:cNvPicPr/>
+                  </pic:nvPicPr>
+                  <pic:blipFill>
+                    <a:blip r:embed="rId21" cstate="print">
+                      <a:extLst>
+                        <a:ext uri="{28A0092B-C50C-407E-A947-70E740481C1C}">
+                          <a14:useLocalDpi xmlns:a14="http://schemas.microsoft.com/office/drawing/2010/main" val="0"/>
+                        </a:ext>
+                      </a:extLst>
+                    </a:blip>
+                    <a:stretch>
+                      <a:fillRect/>
+                    </a:stretch>
+                  </pic:blipFill>
+                  <pic:spPr>
+                    <a:xfrm>
+                      <a:off x="0" y="0"/>
+                      <a:ext cx="5731510" cy="2592070"/>
+                    </a:xfrm>
+                    <a:prstGeom prst="rect">
+                      <a:avLst/>
+                    </a:prstGeom>
+                  </pic:spPr>
+                </pic:pic>
+              </a:graphicData>
+            </a:graphic>
+          </wp:inline>
+        </w:drawing>
+      </w:r>
+      <w:r>
+        <w:rPr>
+          <w:noProof/>
+          <w:sz w:val="44"/>
+          <w:szCs w:val="44"/>
+          <w:u w:val="single"/>
+        </w:rPr>
+        <w:drawing>
+          <wp:inline distT="0" distB="0" distL="0" distR="0" wp14:anchorId="2485712E" wp14:editId="25377B04">
+            <wp:extent cx="5731510" cy="2609215"/>
+            <wp:effectExtent l="0" t="0" r="2540" b="635"/>
+            <wp:docPr id="1352422104" name="Picture 8"/>
+            <wp:cNvGraphicFramePr>
+              <a:graphicFrameLocks xmlns:a="http://schemas.openxmlformats.org/drawingml/2006/main" noChangeAspect="1"/>
+            </wp:cNvGraphicFramePr>
+            <a:graphic xmlns:a="http://schemas.openxmlformats.org/drawingml/2006/main">
+              <a:graphicData uri="http://schemas.openxmlformats.org/drawingml/2006/picture">
+                <pic:pic xmlns:pic="http://schemas.openxmlformats.org/drawingml/2006/picture">
+                  <pic:nvPicPr>
+                    <pic:cNvPr id="1352422104" name="Picture 1352422104"/>
+                    <pic:cNvPicPr/>
+                  </pic:nvPicPr>
+                  <pic:blipFill>
+                    <a:blip r:embed="rId22" cstate="print">
+                      <a:extLst>
+                        <a:ext uri="{28A0092B-C50C-407E-A947-70E740481C1C}">
+                          <a14:useLocalDpi xmlns:a14="http://schemas.microsoft.com/office/drawing/2010/main" val="0"/>
+                        </a:ext>
+                      </a:extLst>
+                    </a:blip>
+                    <a:stretch>
+                      <a:fillRect/>
+                    </a:stretch>
+                  </pic:blipFill>
+                  <pic:spPr>
+                    <a:xfrm>
+                      <a:off x="0" y="0"/>
+                      <a:ext cx="5731510" cy="2609215"/>
+                    </a:xfrm>
+                    <a:prstGeom prst="rect">
+                      <a:avLst/>
+                    </a:prstGeom>
+                  </pic:spPr>
+                </pic:pic>
+              </a:graphicData>
+            </a:graphic>
+          </wp:inline>
+        </w:drawing>
+      </w:r>
+    </w:p>
+    <w:p>
+      <w:pPr>
+        <w:jc w:val="both"/>
+        <w:rPr>
+          <w:sz w:val="44"/>
+          <w:szCs w:val="44"/>
+          <w:u w:val="single"/>
+        </w:rPr>
+      </w:pPr>
+      <w:r>
+        <w:rPr>
+          <w:noProof/>
+          <w:sz w:val="44"/>
+          <w:szCs w:val="44"/>
+          <w:u w:val="single"/>
+        </w:rPr>
+        <w:lastRenderedPageBreak/>
+        <w:drawing>
+          <wp:inline distT="0" distB="0" distL="0" distR="0" wp14:anchorId="4A48B705" wp14:editId="0B610CDF">
+            <wp:extent cx="6112793" cy="2757055"/>
+            <wp:effectExtent l="0" t="0" r="2540" b="5715"/>
+            <wp:docPr id="49937424" name="Picture 7"/>
+            <wp:cNvGraphicFramePr>
+              <a:graphicFrameLocks xmlns:a="http://schemas.openxmlformats.org/drawingml/2006/main" noChangeAspect="1"/>
+            </wp:cNvGraphicFramePr>
+            <a:graphic xmlns:a="http://schemas.openxmlformats.org/drawingml/2006/main">
+              <a:graphicData uri="http://schemas.openxmlformats.org/drawingml/2006/picture">
+                <pic:pic xmlns:pic="http://schemas.openxmlformats.org/drawingml/2006/picture">
+                  <pic:nvPicPr>
+                    <pic:cNvPr id="49937424" name="Picture 49937424"/>
+                    <pic:cNvPicPr/>
+                  </pic:nvPicPr>
+                  <pic:blipFill>
+                    <a:blip r:embed="rId23" cstate="print">
+                      <a:extLst>
+                        <a:ext uri="{28A0092B-C50C-407E-A947-70E740481C1C}">
+                          <a14:useLocalDpi xmlns:a14="http://schemas.microsoft.com/office/drawing/2010/main" val="0"/>
+                        </a:ext>
+                      </a:extLst>
+                    </a:blip>
+                    <a:stretch>
+                      <a:fillRect/>
+                    </a:stretch>
+                  </pic:blipFill>
+                  <pic:spPr>
+                    <a:xfrm>
+                      <a:off x="0" y="0"/>
+                      <a:ext cx="6125795" cy="2762919"/>
+                    </a:xfrm>
+                    <a:prstGeom prst="rect">
+                      <a:avLst/>
+                    </a:prstGeom>
+                  </pic:spPr>
+                </pic:pic>
+              </a:graphicData>
+            </a:graphic>
+          </wp:inline>
+        </w:drawing>
+      </w:r>
+    </w:p>
+    <w:p>
+      <w:pPr>
+        <w:jc w:val="both"/>
+        <w:rPr>
+          <w:sz w:val="44"/>
+          <w:szCs w:val="44"/>
+          <w:u w:val="single"/>
+        </w:rPr>
+      </w:pPr>
+    </w:p>
+    <w:p>
+      <w:pPr>
+        <w:jc w:val="both"/>
+        <w:rPr>
+          <w:sz w:val="44"/>
+          <w:szCs w:val="44"/>
+          <w:u w:val="single"/>
+        </w:rPr>
+      </w:pPr>
+    </w:p>
+    <w:p>
+      <w:pPr>
+        <w:jc w:val="both"/>
+        <w:rPr>
+          <w:sz w:val="44"/>
+          <w:szCs w:val="44"/>
+          <w:u w:val="single"/>
+        </w:rPr>
+      </w:pPr>
+    </w:p>
+    <w:p>
+      <w:pPr>
+        <w:jc w:val="both"/>
+        <w:rPr>
+          <w:sz w:val="44"/>
+          <w:szCs w:val="44"/>
+          <w:u w:val="single"/>
+        </w:rPr>
+      </w:pPr>
+    </w:p>
+    <w:p>
+      <w:pPr>
+        <w:jc w:val="both"/>
+        <w:rPr>
+          <w:sz w:val="44"/>
+          <w:szCs w:val="44"/>
+          <w:u w:val="single"/>
+        </w:rPr>
+      </w:pPr>
+    </w:p>
+    <w:p>
+      <w:pPr>
+        <w:jc w:val="both"/>
+        <w:rPr>
+          <w:sz w:val="44"/>
+          <w:szCs w:val="44"/>
+          <w:u w:val="single"/>
+        </w:rPr>
+      </w:pPr>
+    </w:p>
+    <w:p>
+      <w:pPr>
+        <w:jc w:val="both"/>
+        <w:rPr>
+          <w:sz w:val="44"/>
+          <w:szCs w:val="44"/>
+          <w:u w:val="single"/>
+        </w:rPr>
+      </w:pPr>
+    </w:p>
+    <w:p>
+      <w:pPr>
+        <w:jc w:val="both"/>
+        <w:rPr>
+          <w:sz w:val="44"/>
+          <w:szCs w:val="44"/>
+          <w:u w:val="single"/>
+        </w:rPr>
+      </w:pPr>
+    </w:p>
+    <w:p>
+      <w:pPr>
+        <w:jc w:val="both"/>
+        <w:rPr>
+          <w:sz w:val="44"/>
+          <w:szCs w:val="44"/>
+          <w:u w:val="single"/>
+        </w:rPr>
+      </w:pPr>
+    </w:p>
+    <w:p>
+      <w:pPr>
+        <w:jc w:val="both"/>
+        <w:rPr>
+          <w:sz w:val="44"/>
+          <w:szCs w:val="44"/>
+          <w:u w:val="single"/>
+        </w:rPr>
+      </w:pPr>
+    </w:p>
+    <w:p>
+      <w:pPr>
+        <w:jc w:val="both"/>
+        <w:rPr>
+          <w:sz w:val="44"/>
+          <w:szCs w:val="44"/>
+          <w:u w:val="single"/>
+        </w:rPr>
+      </w:pPr>
+    </w:p>
+    <w:p>
+      <w:pPr>
+        <w:jc w:val="both"/>
+        <w:rPr>
+          <w:sz w:val="44"/>
+          <w:szCs w:val="44"/>
+          <w:u w:val="single"/>
+        </w:rPr>
+      </w:pPr>
+    </w:p>
+    <w:p>
+      <w:pPr>
+        <w:jc w:val="both"/>
+        <w:rPr>
+          <w:sz w:val="44"/>
+          <w:szCs w:val="44"/>
+          <w:u w:val="single"/>
+        </w:rPr>
+      </w:pPr>
+      <w:r>
+        <w:rPr>
+          <w:sz w:val="44"/>
+          <w:szCs w:val="44"/>
+          <w:u w:val="single"/>
+        </w:rPr>
+        <w:lastRenderedPageBreak/>
         <w:t>Lab 6</w:t>
       </w:r>
     </w:p>

</xml_diff>